<commit_message>
add more report ending
</commit_message>
<xml_diff>
--- a/hw1_v3/Report Group 1 SNA HW1.docx
+++ b/hw1_v3/Report Group 1 SNA HW1.docx
@@ -165,25 +165,7 @@
           <w:sz w:val="24"/>
           <w:szCs w:val="24"/>
         </w:rPr>
-        <w:t>進入後期後，配合正確的greedy已可打贏</w:t>
-      </w:r>
-      <w:proofErr w:type="spellStart"/>
-      <w:r>
-        <w:rPr>
-          <w:rFonts w:ascii="DFKai-SB" w:eastAsia="DFKai-SB" w:hAnsi="DFKai-SB" w:hint="eastAsia"/>
-          <w:sz w:val="24"/>
-          <w:szCs w:val="24"/>
-        </w:rPr>
-        <w:t>MaxWeight</w:t>
-      </w:r>
-      <w:proofErr w:type="spellEnd"/>
-      <w:r>
-        <w:rPr>
-          <w:rFonts w:ascii="DFKai-SB" w:eastAsia="DFKai-SB" w:hAnsi="DFKai-SB" w:hint="eastAsia"/>
-          <w:sz w:val="24"/>
-          <w:szCs w:val="24"/>
-        </w:rPr>
-        <w:t xml:space="preserve"> P</w:t>
+        <w:t>進入後期後，配合正確的greedy已可打贏MaxWeight P</w:t>
       </w:r>
       <w:r>
         <w:rPr>
@@ -216,16 +198,7 @@
           <w:sz w:val="24"/>
           <w:szCs w:val="24"/>
         </w:rPr>
-        <w:t>另外，我們基於</w:t>
-      </w:r>
-      <w:proofErr w:type="spellStart"/>
-      <w:r>
-        <w:rPr>
-          <w:rFonts w:ascii="DFKai-SB" w:eastAsia="DFKai-SB" w:hAnsi="DFKai-SB" w:hint="eastAsia"/>
-          <w:sz w:val="24"/>
-          <w:szCs w:val="24"/>
-        </w:rPr>
-        <w:t>D</w:t>
+        <w:t>另外，我們基於D</w:t>
       </w:r>
       <w:r>
         <w:rPr>
@@ -235,23 +208,13 @@
         </w:rPr>
         <w:t>iffusionModel</w:t>
       </w:r>
-      <w:proofErr w:type="spellEnd"/>
-      <w:r>
-        <w:rPr>
-          <w:rFonts w:ascii="DFKai-SB" w:eastAsia="DFKai-SB" w:hAnsi="DFKai-SB" w:hint="eastAsia"/>
-          <w:sz w:val="24"/>
-          <w:szCs w:val="24"/>
-        </w:rPr>
-        <w:t>的code，自己加了很多的功能如export整張圖、simulate propagate等，變成</w:t>
-      </w:r>
-      <w:proofErr w:type="spellStart"/>
-      <w:r>
-        <w:rPr>
-          <w:rFonts w:ascii="DFKai-SB" w:eastAsia="DFKai-SB" w:hAnsi="DFKai-SB" w:hint="eastAsia"/>
-          <w:sz w:val="24"/>
-          <w:szCs w:val="24"/>
-        </w:rPr>
-        <w:t>M</w:t>
+      <w:r>
+        <w:rPr>
+          <w:rFonts w:ascii="DFKai-SB" w:eastAsia="DFKai-SB" w:hAnsi="DFKai-SB" w:hint="eastAsia"/>
+          <w:sz w:val="24"/>
+          <w:szCs w:val="24"/>
+        </w:rPr>
+        <w:t>的code，自己加了很多的功能如export整張圖、simulate propagate等，變成M</w:t>
       </w:r>
       <w:r>
         <w:rPr>
@@ -261,7 +224,6 @@
         </w:rPr>
         <w:t>yDiffusionModel</w:t>
       </w:r>
-      <w:proofErr w:type="spellEnd"/>
       <w:r>
         <w:rPr>
           <w:rFonts w:ascii="DFKai-SB" w:eastAsia="DFKai-SB" w:hAnsi="DFKai-SB" w:hint="eastAsia"/>
@@ -354,23 +316,13 @@
         </w:rPr>
         <w:t xml:space="preserve">layer 1 </w:t>
       </w:r>
-      <w:proofErr w:type="spellStart"/>
-      <w:r>
-        <w:rPr>
-          <w:rFonts w:ascii="DFKai-SB" w:eastAsia="DFKai-SB" w:hAnsi="DFKai-SB" w:hint="eastAsia"/>
-          <w:sz w:val="24"/>
-          <w:szCs w:val="24"/>
-        </w:rPr>
-        <w:t>MaxWeight</w:t>
-      </w:r>
-      <w:proofErr w:type="spellEnd"/>
-      <w:r>
-        <w:rPr>
-          <w:rFonts w:ascii="DFKai-SB" w:eastAsia="DFKai-SB" w:hAnsi="DFKai-SB" w:hint="eastAsia"/>
-          <w:sz w:val="24"/>
-          <w:szCs w:val="24"/>
-        </w:rPr>
-        <w:t xml:space="preserve"> S</w:t>
+      <w:r>
+        <w:rPr>
+          <w:rFonts w:ascii="DFKai-SB" w:eastAsia="DFKai-SB" w:hAnsi="DFKai-SB" w:hint="eastAsia"/>
+          <w:sz w:val="24"/>
+          <w:szCs w:val="24"/>
+        </w:rPr>
+        <w:t>MaxWeight S</w:t>
       </w:r>
       <w:r>
         <w:rPr>
@@ -427,23 +379,13 @@
           <w:szCs w:val="24"/>
         </w:rPr>
       </w:pPr>
-      <w:proofErr w:type="spellStart"/>
-      <w:r>
-        <w:rPr>
-          <w:rFonts w:ascii="DFKai-SB" w:eastAsia="DFKai-SB" w:hAnsi="DFKai-SB"/>
-          <w:sz w:val="24"/>
-          <w:szCs w:val="24"/>
-        </w:rPr>
-        <w:t>DegreediscountIC</w:t>
-      </w:r>
-      <w:proofErr w:type="spellEnd"/>
-      <w:r>
-        <w:rPr>
-          <w:rFonts w:ascii="DFKai-SB" w:eastAsia="DFKai-SB" w:hAnsi="DFKai-SB"/>
-          <w:sz w:val="24"/>
-          <w:szCs w:val="24"/>
-        </w:rPr>
-        <w:t>:</w:t>
+      <w:r>
+        <w:rPr>
+          <w:rFonts w:ascii="DFKai-SB" w:eastAsia="DFKai-SB" w:hAnsi="DFKai-SB"/>
+          <w:sz w:val="24"/>
+          <w:szCs w:val="24"/>
+        </w:rPr>
+        <w:t>DegreediscountIC:</w:t>
       </w:r>
     </w:p>
     <w:p>
@@ -462,7 +404,7 @@
         </w:rPr>
         <w:t>參考</w:t>
       </w:r>
-      <w:hyperlink r:id="rId5" w:history="1">
+      <w:hyperlink r:id="rId7" w:history="1">
         <w:r>
           <w:rPr>
             <w:rStyle w:val="a4"/>
@@ -554,23 +496,13 @@
           <w:szCs w:val="24"/>
         </w:rPr>
       </w:pPr>
-      <w:proofErr w:type="spellStart"/>
-      <w:r>
-        <w:rPr>
-          <w:rFonts w:ascii="DFKai-SB" w:eastAsia="DFKai-SB" w:hAnsi="DFKai-SB" w:hint="eastAsia"/>
-          <w:sz w:val="24"/>
-          <w:szCs w:val="24"/>
-        </w:rPr>
-        <w:t>MaxWeight</w:t>
-      </w:r>
-      <w:proofErr w:type="spellEnd"/>
-      <w:r>
-        <w:rPr>
-          <w:rFonts w:ascii="DFKai-SB" w:eastAsia="DFKai-SB" w:hAnsi="DFKai-SB" w:hint="eastAsia"/>
-          <w:sz w:val="24"/>
-          <w:szCs w:val="24"/>
-        </w:rPr>
-        <w:t>:</w:t>
+      <w:r>
+        <w:rPr>
+          <w:rFonts w:ascii="DFKai-SB" w:eastAsia="DFKai-SB" w:hAnsi="DFKai-SB" w:hint="eastAsia"/>
+          <w:sz w:val="24"/>
+          <w:szCs w:val="24"/>
+        </w:rPr>
+        <w:t>MaxWeight:</w:t>
       </w:r>
     </w:p>
     <w:p>
@@ -612,23 +544,13 @@
           <w:szCs w:val="24"/>
         </w:rPr>
       </w:pPr>
-      <w:proofErr w:type="spellStart"/>
-      <w:r>
-        <w:rPr>
-          <w:rFonts w:ascii="DFKai-SB" w:eastAsia="DFKai-SB" w:hAnsi="DFKai-SB" w:hint="eastAsia"/>
-          <w:sz w:val="24"/>
-          <w:szCs w:val="24"/>
-        </w:rPr>
-        <w:t>MaxWeight</w:t>
-      </w:r>
-      <w:proofErr w:type="spellEnd"/>
-      <w:r>
-        <w:rPr>
-          <w:rFonts w:ascii="DFKai-SB" w:eastAsia="DFKai-SB" w:hAnsi="DFKai-SB" w:hint="eastAsia"/>
-          <w:sz w:val="24"/>
-          <w:szCs w:val="24"/>
-        </w:rPr>
-        <w:t xml:space="preserve"> </w:t>
+      <w:r>
+        <w:rPr>
+          <w:rFonts w:ascii="DFKai-SB" w:eastAsia="DFKai-SB" w:hAnsi="DFKai-SB" w:hint="eastAsia"/>
+          <w:sz w:val="24"/>
+          <w:szCs w:val="24"/>
+        </w:rPr>
+        <w:t xml:space="preserve">MaxWeight </w:t>
       </w:r>
       <w:r>
         <w:rPr>
@@ -719,7 +641,6 @@
         </w:rPr>
         <w:t>在沒有我們干擾的情況下，</w:t>
       </w:r>
-      <w:proofErr w:type="gramStart"/>
       <w:r>
         <w:rPr>
           <w:rFonts w:ascii="DFKai-SB" w:eastAsia="DFKai-SB" w:hAnsi="DFKai-SB" w:hint="eastAsia"/>
@@ -728,7 +649,6 @@
         </w:rPr>
         <w:t>一</w:t>
       </w:r>
-      <w:proofErr w:type="gramEnd"/>
       <w:r>
         <w:rPr>
           <w:rFonts w:ascii="DFKai-SB" w:eastAsia="DFKai-SB" w:hAnsi="DFKai-SB" w:hint="eastAsia"/>
@@ -801,23 +721,13 @@
         </w:rPr>
         <w:t>讓</w:t>
       </w:r>
-      <w:proofErr w:type="spellStart"/>
-      <w:r>
-        <w:rPr>
-          <w:rFonts w:ascii="DFKai-SB" w:eastAsia="DFKai-SB" w:hAnsi="DFKai-SB" w:hint="eastAsia"/>
-          <w:sz w:val="24"/>
-          <w:szCs w:val="24"/>
-        </w:rPr>
-        <w:t>Maxweight</w:t>
-      </w:r>
-      <w:proofErr w:type="spellEnd"/>
-      <w:r>
-        <w:rPr>
-          <w:rFonts w:ascii="DFKai-SB" w:eastAsia="DFKai-SB" w:hAnsi="DFKai-SB" w:hint="eastAsia"/>
-          <w:sz w:val="24"/>
-          <w:szCs w:val="24"/>
-        </w:rPr>
-        <w:t xml:space="preserve"> </w:t>
+      <w:r>
+        <w:rPr>
+          <w:rFonts w:ascii="DFKai-SB" w:eastAsia="DFKai-SB" w:hAnsi="DFKai-SB" w:hint="eastAsia"/>
+          <w:sz w:val="24"/>
+          <w:szCs w:val="24"/>
+        </w:rPr>
+        <w:t xml:space="preserve">Maxweight </w:t>
       </w:r>
       <w:r>
         <w:rPr>
@@ -906,23 +816,13 @@
           <w:szCs w:val="24"/>
         </w:rPr>
       </w:pPr>
-      <w:proofErr w:type="spellStart"/>
-      <w:r>
-        <w:rPr>
-          <w:rFonts w:ascii="DFKai-SB" w:eastAsia="DFKai-SB" w:hAnsi="DFKai-SB" w:hint="eastAsia"/>
-          <w:sz w:val="24"/>
-          <w:szCs w:val="24"/>
-        </w:rPr>
-        <w:t>DegreediscountIC</w:t>
-      </w:r>
-      <w:proofErr w:type="spellEnd"/>
-      <w:r>
-        <w:rPr>
-          <w:rFonts w:ascii="DFKai-SB" w:eastAsia="DFKai-SB" w:hAnsi="DFKai-SB" w:hint="eastAsia"/>
-          <w:sz w:val="24"/>
-          <w:szCs w:val="24"/>
-        </w:rPr>
-        <w:t xml:space="preserve"> Version 2:</w:t>
+      <w:r>
+        <w:rPr>
+          <w:rFonts w:ascii="DFKai-SB" w:eastAsia="DFKai-SB" w:hAnsi="DFKai-SB" w:hint="eastAsia"/>
+          <w:sz w:val="24"/>
+          <w:szCs w:val="24"/>
+        </w:rPr>
+        <w:t>DegreediscountIC Version 2:</w:t>
       </w:r>
     </w:p>
     <w:p>
@@ -957,41 +857,13 @@
         </w:rPr>
         <w:t>讓</w:t>
       </w:r>
-      <w:proofErr w:type="spellStart"/>
-      <w:r>
-        <w:rPr>
-          <w:rFonts w:ascii="DFKai-SB" w:eastAsia="DFKai-SB" w:hAnsi="DFKai-SB" w:hint="eastAsia"/>
-          <w:sz w:val="24"/>
-          <w:szCs w:val="24"/>
-        </w:rPr>
-        <w:t>DegreeDiscountIC</w:t>
-      </w:r>
-      <w:proofErr w:type="spellEnd"/>
-      <w:r>
-        <w:rPr>
-          <w:rFonts w:ascii="DFKai-SB" w:eastAsia="DFKai-SB" w:hAnsi="DFKai-SB" w:hint="eastAsia"/>
-          <w:sz w:val="24"/>
-          <w:szCs w:val="24"/>
-        </w:rPr>
-        <w:t>在</w:t>
-      </w:r>
-      <w:proofErr w:type="gramStart"/>
-      <w:r>
-        <w:rPr>
-          <w:rFonts w:ascii="DFKai-SB" w:eastAsia="DFKai-SB" w:hAnsi="DFKai-SB" w:hint="eastAsia"/>
-          <w:sz w:val="24"/>
-          <w:szCs w:val="24"/>
-        </w:rPr>
-        <w:t>一</w:t>
-      </w:r>
-      <w:proofErr w:type="gramEnd"/>
-      <w:r>
-        <w:rPr>
-          <w:rFonts w:ascii="DFKai-SB" w:eastAsia="DFKai-SB" w:hAnsi="DFKai-SB" w:hint="eastAsia"/>
-          <w:sz w:val="24"/>
-          <w:szCs w:val="24"/>
-        </w:rPr>
-        <w:t>回合能夠activate的所有的點，</w:t>
+      <w:r>
+        <w:rPr>
+          <w:rFonts w:ascii="DFKai-SB" w:eastAsia="DFKai-SB" w:hAnsi="DFKai-SB" w:hint="eastAsia"/>
+          <w:sz w:val="24"/>
+          <w:szCs w:val="24"/>
+        </w:rPr>
+        <w:t>DegreeDiscountIC在一回合能夠activate的所有的點，</w:t>
       </w:r>
       <w:r>
         <w:rPr>
@@ -1060,16 +932,7 @@
           <w:szCs w:val="24"/>
         </w:rPr>
         <w:lastRenderedPageBreak/>
-        <w:t>在我們一開始輸的情況下，</w:t>
-      </w:r>
-      <w:proofErr w:type="gramStart"/>
-      <w:r>
-        <w:rPr>
-          <w:rFonts w:ascii="DFKai-SB" w:eastAsia="DFKai-SB" w:hAnsi="DFKai-SB" w:hint="eastAsia"/>
-          <w:sz w:val="24"/>
-          <w:szCs w:val="24"/>
-        </w:rPr>
-        <w:t>限制</w:t>
+        <w:t>在我們一開始輸的情況下，限制</w:t>
       </w:r>
       <w:r>
         <w:rPr>
@@ -1079,7 +942,6 @@
         </w:rPr>
         <w:t>選點在</w:t>
       </w:r>
-      <w:proofErr w:type="gramEnd"/>
       <w:r>
         <w:rPr>
           <w:rFonts w:ascii="DFKai-SB" w:eastAsia="DFKai-SB" w:hAnsi="DFKai-SB" w:hint="eastAsia"/>
@@ -1188,9 +1050,139 @@
           <w:sz w:val="24"/>
           <w:szCs w:val="24"/>
         </w:rPr>
-        <w:t xml:space="preserve">Greedy + </w:t>
-      </w:r>
-      <w:proofErr w:type="spellStart"/>
+        <w:t>Greedy + MaxWeight</w:t>
+      </w:r>
+      <w:r>
+        <w:rPr>
+          <w:rFonts w:ascii="DFKai-SB" w:eastAsia="DFKai-SB" w:hAnsi="DFKai-SB"/>
+          <w:sz w:val="24"/>
+          <w:szCs w:val="24"/>
+        </w:rPr>
+        <w:t xml:space="preserve"> Version 2</w:t>
+      </w:r>
+      <w:r>
+        <w:rPr>
+          <w:rFonts w:ascii="DFKai-SB" w:eastAsia="DFKai-SB" w:hAnsi="DFKai-SB" w:hint="eastAsia"/>
+          <w:sz w:val="24"/>
+          <w:szCs w:val="24"/>
+        </w:rPr>
+        <w:t>：</w:t>
+      </w:r>
+    </w:p>
+    <w:p>
+      <w:pPr>
+        <w:rPr>
+          <w:rFonts w:ascii="DFKai-SB" w:eastAsia="DFKai-SB" w:hAnsi="DFKai-SB"/>
+          <w:sz w:val="24"/>
+          <w:szCs w:val="24"/>
+        </w:rPr>
+      </w:pPr>
+      <w:r>
+        <w:rPr>
+          <w:rFonts w:ascii="DFKai-SB" w:eastAsia="DFKai-SB" w:hAnsi="DFKai-SB" w:hint="eastAsia"/>
+          <w:sz w:val="24"/>
+          <w:szCs w:val="24"/>
+        </w:rPr>
+        <w:t xml:space="preserve">利用 Greedy 跟 MaxWeight Version 2 做混和，第一回用 Greedy 後面用 MaxWeight </w:t>
+      </w:r>
+      <w:r>
+        <w:rPr>
+          <w:rFonts w:ascii="DFKai-SB" w:eastAsia="DFKai-SB" w:hAnsi="DFKai-SB"/>
+          <w:sz w:val="24"/>
+          <w:szCs w:val="24"/>
+        </w:rPr>
+        <w:t xml:space="preserve">ver 2 </w:t>
+      </w:r>
+      <w:r>
+        <w:rPr>
+          <w:rFonts w:ascii="DFKai-SB" w:eastAsia="DFKai-SB" w:hAnsi="DFKai-SB" w:hint="eastAsia"/>
+          <w:sz w:val="24"/>
+          <w:szCs w:val="24"/>
+        </w:rPr>
+        <w:t>跑</w:t>
+      </w:r>
+      <w:r>
+        <w:rPr>
+          <w:rFonts w:ascii="DFKai-SB" w:eastAsia="DFKai-SB" w:hAnsi="DFKai-SB" w:hint="eastAsia"/>
+          <w:sz w:val="24"/>
+          <w:szCs w:val="24"/>
+        </w:rPr>
+        <w:t>會</w:t>
+      </w:r>
+      <w:r>
+        <w:rPr>
+          <w:rFonts w:ascii="DFKai-SB" w:eastAsia="DFKai-SB" w:hAnsi="DFKai-SB" w:hint="eastAsia"/>
+          <w:sz w:val="24"/>
+          <w:szCs w:val="24"/>
+        </w:rPr>
+        <w:t xml:space="preserve">輸 </w:t>
+      </w:r>
+      <w:r>
+        <w:rPr>
+          <w:rFonts w:ascii="DFKai-SB" w:eastAsia="DFKai-SB" w:hAnsi="DFKai-SB"/>
+          <w:sz w:val="24"/>
+          <w:szCs w:val="24"/>
+        </w:rPr>
+        <w:t>478</w:t>
+      </w:r>
+      <w:r>
+        <w:rPr>
+          <w:rFonts w:ascii="DFKai-SB" w:eastAsia="DFKai-SB" w:hAnsi="DFKai-SB" w:hint="eastAsia"/>
+          <w:sz w:val="24"/>
+          <w:szCs w:val="24"/>
+        </w:rPr>
+        <w:t>點</w:t>
+      </w:r>
+      <w:r>
+        <w:rPr>
+          <w:rFonts w:ascii="DFKai-SB" w:eastAsia="DFKai-SB" w:hAnsi="DFKai-SB" w:hint="eastAsia"/>
+          <w:sz w:val="24"/>
+          <w:szCs w:val="24"/>
+        </w:rPr>
+        <w:t>。</w:t>
+      </w:r>
+    </w:p>
+    <w:p>
+      <w:pPr>
+        <w:rPr>
+          <w:rFonts w:ascii="DFKai-SB" w:eastAsia="DFKai-SB" w:hAnsi="DFKai-SB"/>
+          <w:sz w:val="24"/>
+          <w:szCs w:val="24"/>
+        </w:rPr>
+      </w:pPr>
+      <w:r>
+        <w:rPr>
+          <w:rFonts w:ascii="DFKai-SB" w:eastAsia="DFKai-SB" w:hAnsi="DFKai-SB" w:hint="eastAsia"/>
+          <w:sz w:val="24"/>
+          <w:szCs w:val="24"/>
+        </w:rPr>
+        <w:t>Mix_Heuristic:</w:t>
+      </w:r>
+    </w:p>
+    <w:p>
+      <w:pPr>
+        <w:rPr>
+          <w:rFonts w:ascii="DFKai-SB" w:eastAsia="DFKai-SB" w:hAnsi="DFKai-SB"/>
+          <w:sz w:val="24"/>
+          <w:szCs w:val="24"/>
+        </w:rPr>
+      </w:pPr>
+      <w:r>
+        <w:rPr>
+          <w:rFonts w:ascii="DFKai-SB" w:eastAsia="DFKai-SB" w:hAnsi="DFKai-SB" w:hint="eastAsia"/>
+          <w:sz w:val="24"/>
+          <w:szCs w:val="24"/>
+        </w:rPr>
+        <w:t>一半的點用</w:t>
+      </w:r>
+      <w:r>
+        <w:rPr>
+          <w:rFonts w:ascii="DFKai-SB" w:eastAsia="DFKai-SB" w:hAnsi="DFKai-SB" w:hint="eastAsia"/>
+          <w:sz w:val="24"/>
+          <w:szCs w:val="24"/>
+        </w:rPr>
+        <w:t xml:space="preserve"> </w:t>
+      </w:r>
       <w:r>
         <w:rPr>
           <w:rFonts w:ascii="DFKai-SB" w:eastAsia="DFKai-SB" w:hAnsi="DFKai-SB" w:hint="eastAsia"/>
@@ -1199,93 +1191,302 @@
         </w:rPr>
         <w:t>MaxWeight</w:t>
       </w:r>
-      <w:proofErr w:type="spellEnd"/>
-      <w:r>
-        <w:rPr>
-          <w:rFonts w:ascii="DFKai-SB" w:eastAsia="DFKai-SB" w:hAnsi="DFKai-SB"/>
-          <w:sz w:val="24"/>
-          <w:szCs w:val="24"/>
-        </w:rPr>
-        <w:t xml:space="preserve"> Version 2</w:t>
-      </w:r>
-      <w:r>
-        <w:rPr>
-          <w:rFonts w:ascii="DFKai-SB" w:eastAsia="DFKai-SB" w:hAnsi="DFKai-SB" w:hint="eastAsia"/>
-          <w:sz w:val="24"/>
-          <w:szCs w:val="24"/>
-        </w:rPr>
-        <w:t>：</w:t>
-      </w:r>
-    </w:p>
-    <w:p>
-      <w:pPr>
-        <w:rPr>
-          <w:rFonts w:ascii="DFKai-SB" w:eastAsia="DFKai-SB" w:hAnsi="DFKai-SB"/>
-          <w:sz w:val="24"/>
-          <w:szCs w:val="24"/>
-        </w:rPr>
-      </w:pPr>
-      <w:r>
-        <w:rPr>
-          <w:rFonts w:ascii="DFKai-SB" w:eastAsia="DFKai-SB" w:hAnsi="DFKai-SB" w:hint="eastAsia"/>
-          <w:sz w:val="24"/>
-          <w:szCs w:val="24"/>
-        </w:rPr>
-        <w:t xml:space="preserve">利用 Greedy 跟 </w:t>
-      </w:r>
-      <w:proofErr w:type="spellStart"/>
-      <w:r>
-        <w:rPr>
-          <w:rFonts w:ascii="DFKai-SB" w:eastAsia="DFKai-SB" w:hAnsi="DFKai-SB" w:hint="eastAsia"/>
-          <w:sz w:val="24"/>
-          <w:szCs w:val="24"/>
-        </w:rPr>
-        <w:t>MaxWeight</w:t>
-      </w:r>
-      <w:proofErr w:type="spellEnd"/>
-      <w:r>
-        <w:rPr>
-          <w:rFonts w:ascii="DFKai-SB" w:eastAsia="DFKai-SB" w:hAnsi="DFKai-SB" w:hint="eastAsia"/>
-          <w:sz w:val="24"/>
-          <w:szCs w:val="24"/>
-        </w:rPr>
-        <w:t xml:space="preserve"> Version 2 做混和，第一回用 Greedy 後面用 </w:t>
-      </w:r>
-      <w:proofErr w:type="spellStart"/>
-      <w:r>
-        <w:rPr>
-          <w:rFonts w:ascii="DFKai-SB" w:eastAsia="DFKai-SB" w:hAnsi="DFKai-SB" w:hint="eastAsia"/>
-          <w:sz w:val="24"/>
-          <w:szCs w:val="24"/>
-        </w:rPr>
-        <w:t>MaxWeight</w:t>
-      </w:r>
-      <w:proofErr w:type="spellEnd"/>
-      <w:r>
-        <w:rPr>
-          <w:rFonts w:ascii="DFKai-SB" w:eastAsia="DFKai-SB" w:hAnsi="DFKai-SB" w:hint="eastAsia"/>
-          <w:sz w:val="24"/>
-          <w:szCs w:val="24"/>
-        </w:rPr>
-        <w:t xml:space="preserve"> </w:t>
-      </w:r>
-      <w:proofErr w:type="spellStart"/>
-      <w:r>
-        <w:rPr>
-          <w:rFonts w:ascii="DFKai-SB" w:eastAsia="DFKai-SB" w:hAnsi="DFKai-SB"/>
-          <w:sz w:val="24"/>
-          <w:szCs w:val="24"/>
-        </w:rPr>
-        <w:t>ver</w:t>
-      </w:r>
-      <w:proofErr w:type="spellEnd"/>
-      <w:r>
-        <w:rPr>
-          <w:rFonts w:ascii="DFKai-SB" w:eastAsia="DFKai-SB" w:hAnsi="DFKai-SB"/>
-          <w:sz w:val="24"/>
-          <w:szCs w:val="24"/>
-        </w:rPr>
-        <w:t xml:space="preserve"> 2 </w:t>
+      <w:r>
+        <w:rPr>
+          <w:rFonts w:ascii="DFKai-SB" w:eastAsia="DFKai-SB" w:hAnsi="DFKai-SB" w:hint="eastAsia"/>
+          <w:sz w:val="24"/>
+          <w:szCs w:val="24"/>
+        </w:rPr>
+        <w:t xml:space="preserve">去選 一半的點用 </w:t>
+      </w:r>
+      <w:r>
+        <w:rPr>
+          <w:rFonts w:ascii="DFKai-SB" w:eastAsia="DFKai-SB" w:hAnsi="DFKai-SB"/>
+          <w:sz w:val="24"/>
+          <w:szCs w:val="24"/>
+        </w:rPr>
+        <w:t xml:space="preserve">DegreeDiscount </w:t>
+      </w:r>
+      <w:r>
+        <w:rPr>
+          <w:rFonts w:ascii="DFKai-SB" w:eastAsia="DFKai-SB" w:hAnsi="DFKai-SB" w:hint="eastAsia"/>
+          <w:sz w:val="24"/>
+          <w:szCs w:val="24"/>
+        </w:rPr>
+        <w:t>去選，這樣的方法會輸 800 多點</w:t>
+      </w:r>
+      <w:r>
+        <w:rPr>
+          <w:rFonts w:ascii="DFKai-SB" w:eastAsia="DFKai-SB" w:hAnsi="DFKai-SB" w:hint="eastAsia"/>
+          <w:sz w:val="24"/>
+          <w:szCs w:val="24"/>
+        </w:rPr>
+        <w:t>。</w:t>
+      </w:r>
+    </w:p>
+    <w:p>
+      <w:pPr>
+        <w:rPr>
+          <w:rFonts w:ascii="DFKai-SB" w:eastAsia="DFKai-SB" w:hAnsi="DFKai-SB"/>
+          <w:sz w:val="24"/>
+          <w:szCs w:val="24"/>
+        </w:rPr>
+      </w:pPr>
+      <w:r>
+        <w:rPr>
+          <w:rFonts w:ascii="DFKai-SB" w:eastAsia="DFKai-SB" w:hAnsi="DFKai-SB" w:hint="eastAsia"/>
+          <w:sz w:val="24"/>
+          <w:szCs w:val="24"/>
+        </w:rPr>
+        <w:t>Greedy + Mix_Heuristic</w:t>
+      </w:r>
+      <w:r>
+        <w:rPr>
+          <w:rFonts w:ascii="DFKai-SB" w:eastAsia="DFKai-SB" w:hAnsi="DFKai-SB"/>
+          <w:sz w:val="24"/>
+          <w:szCs w:val="24"/>
+        </w:rPr>
+        <w:t>:</w:t>
+      </w:r>
+    </w:p>
+    <w:p>
+      <w:pPr>
+        <w:rPr>
+          <w:rFonts w:ascii="DFKai-SB" w:eastAsia="DFKai-SB" w:hAnsi="DFKai-SB"/>
+          <w:sz w:val="24"/>
+          <w:szCs w:val="24"/>
+        </w:rPr>
+      </w:pPr>
+      <w:r>
+        <w:rPr>
+          <w:rFonts w:ascii="DFKai-SB" w:eastAsia="DFKai-SB" w:hAnsi="DFKai-SB" w:hint="eastAsia"/>
+          <w:sz w:val="24"/>
+          <w:szCs w:val="24"/>
+        </w:rPr>
+        <w:t xml:space="preserve">第一回合用 </w:t>
+      </w:r>
+      <w:r>
+        <w:rPr>
+          <w:rFonts w:ascii="DFKai-SB" w:eastAsia="DFKai-SB" w:hAnsi="DFKai-SB"/>
+          <w:sz w:val="24"/>
+          <w:szCs w:val="24"/>
+        </w:rPr>
+        <w:t>Greedy</w:t>
+      </w:r>
+      <w:r>
+        <w:rPr>
+          <w:rFonts w:ascii="DFKai-SB" w:eastAsia="DFKai-SB" w:hAnsi="DFKai-SB" w:hint="eastAsia"/>
+          <w:sz w:val="24"/>
+          <w:szCs w:val="24"/>
+        </w:rPr>
+        <w:t>，</w:t>
+      </w:r>
+      <w:r>
+        <w:rPr>
+          <w:rFonts w:ascii="DFKai-SB" w:eastAsia="DFKai-SB" w:hAnsi="DFKai-SB" w:hint="eastAsia"/>
+          <w:sz w:val="24"/>
+          <w:szCs w:val="24"/>
+        </w:rPr>
+        <w:t>後面用</w:t>
+      </w:r>
+      <w:r>
+        <w:rPr>
+          <w:rFonts w:ascii="DFKai-SB" w:eastAsia="DFKai-SB" w:hAnsi="DFKai-SB" w:hint="eastAsia"/>
+          <w:sz w:val="24"/>
+          <w:szCs w:val="24"/>
+        </w:rPr>
+        <w:t xml:space="preserve"> Mix Herustic，3</w:t>
+      </w:r>
+      <w:r>
+        <w:rPr>
+          <w:rFonts w:ascii="DFKai-SB" w:eastAsia="DFKai-SB" w:hAnsi="DFKai-SB"/>
+          <w:sz w:val="24"/>
+          <w:szCs w:val="24"/>
+        </w:rPr>
+        <w:t>0%</w:t>
+      </w:r>
+      <w:r>
+        <w:rPr>
+          <w:rFonts w:ascii="DFKai-SB" w:eastAsia="DFKai-SB" w:hAnsi="DFKai-SB" w:hint="eastAsia"/>
+          <w:sz w:val="24"/>
+          <w:szCs w:val="24"/>
+        </w:rPr>
+        <w:t xml:space="preserve">的點用 </w:t>
+      </w:r>
+      <w:r>
+        <w:rPr>
+          <w:rFonts w:ascii="DFKai-SB" w:eastAsia="DFKai-SB" w:hAnsi="DFKai-SB"/>
+          <w:sz w:val="24"/>
+          <w:szCs w:val="24"/>
+        </w:rPr>
+        <w:t xml:space="preserve">DegreeDiscount </w:t>
+      </w:r>
+      <w:r>
+        <w:rPr>
+          <w:rFonts w:ascii="DFKai-SB" w:eastAsia="DFKai-SB" w:hAnsi="DFKai-SB" w:hint="eastAsia"/>
+          <w:sz w:val="24"/>
+          <w:szCs w:val="24"/>
+        </w:rPr>
+        <w:t>70%</w:t>
+      </w:r>
+      <w:r>
+        <w:rPr>
+          <w:rFonts w:ascii="DFKai-SB" w:eastAsia="DFKai-SB" w:hAnsi="DFKai-SB" w:hint="eastAsia"/>
+          <w:sz w:val="24"/>
+          <w:szCs w:val="24"/>
+        </w:rPr>
+        <w:t xml:space="preserve">的點利用這個方法會輸 </w:t>
+      </w:r>
+      <w:r>
+        <w:rPr>
+          <w:rFonts w:ascii="DFKai-SB" w:eastAsia="DFKai-SB" w:hAnsi="DFKai-SB"/>
+          <w:sz w:val="24"/>
+          <w:szCs w:val="24"/>
+        </w:rPr>
+        <w:t xml:space="preserve">318 </w:t>
+      </w:r>
+      <w:r>
+        <w:rPr>
+          <w:rFonts w:ascii="DFKai-SB" w:eastAsia="DFKai-SB" w:hAnsi="DFKai-SB" w:hint="eastAsia"/>
+          <w:sz w:val="24"/>
+          <w:szCs w:val="24"/>
+        </w:rPr>
+        <w:t>點</w:t>
+      </w:r>
+      <w:r>
+        <w:rPr>
+          <w:rFonts w:ascii="DFKai-SB" w:eastAsia="DFKai-SB" w:hAnsi="DFKai-SB" w:hint="eastAsia"/>
+          <w:sz w:val="24"/>
+          <w:szCs w:val="24"/>
+        </w:rPr>
+        <w:t>調整兩種策略的比例可以把差距拉小到250 點左右</w:t>
+      </w:r>
+    </w:p>
+    <w:p>
+      <w:pPr>
+        <w:rPr>
+          <w:rFonts w:ascii="DFKai-SB" w:eastAsia="DFKai-SB" w:hAnsi="DFKai-SB"/>
+          <w:sz w:val="24"/>
+          <w:szCs w:val="24"/>
+        </w:rPr>
+      </w:pPr>
+      <w:r>
+        <w:rPr>
+          <w:rFonts w:ascii="DFKai-SB" w:eastAsia="DFKai-SB" w:hAnsi="DFKai-SB"/>
+          <w:sz w:val="24"/>
+          <w:szCs w:val="24"/>
+        </w:rPr>
+        <w:t xml:space="preserve">10/21 </w:t>
+      </w:r>
+      <w:r>
+        <w:rPr>
+          <w:rFonts w:ascii="DFKai-SB" w:eastAsia="DFKai-SB" w:hAnsi="DFKai-SB" w:hint="eastAsia"/>
+          <w:sz w:val="24"/>
+          <w:szCs w:val="24"/>
+        </w:rPr>
+        <w:t>前基本上我們做了很多的嘗試不過後來經過一番修改後又發展出了許多新的strategy 這些 strategy 較為成功</w:t>
+      </w:r>
+    </w:p>
+    <w:p>
+      <w:pPr>
+        <w:rPr>
+          <w:rFonts w:ascii="DFKai-SB" w:eastAsia="DFKai-SB" w:hAnsi="DFKai-SB"/>
+          <w:sz w:val="24"/>
+          <w:szCs w:val="24"/>
+        </w:rPr>
+      </w:pPr>
+      <w:r>
+        <w:rPr>
+          <w:rFonts w:ascii="DFKai-SB" w:eastAsia="DFKai-SB" w:hAnsi="DFKai-SB" w:hint="eastAsia"/>
+          <w:sz w:val="24"/>
+          <w:szCs w:val="24"/>
+        </w:rPr>
+        <w:t>我們的 Greedy 帶入了一個新概念，包含Giant component以及 peek Window</w:t>
+      </w:r>
+    </w:p>
+    <w:p>
+      <w:pPr>
+        <w:rPr>
+          <w:rFonts w:ascii="DFKai-SB" w:eastAsia="DFKai-SB" w:hAnsi="DFKai-SB"/>
+          <w:sz w:val="24"/>
+          <w:szCs w:val="24"/>
+        </w:rPr>
+      </w:pPr>
+      <w:r>
+        <w:rPr>
+          <w:rFonts w:ascii="DFKai-SB" w:eastAsia="DFKai-SB" w:hAnsi="DFKai-SB" w:hint="eastAsia"/>
+          <w:sz w:val="24"/>
+          <w:szCs w:val="24"/>
+        </w:rPr>
+        <w:t>其中我們捨棄前期 All layer 的概念，因為用Lazy Greedy跑起來的結果發現效果較差，所以決定每次都把 graph 被影響的點刪除，</w:t>
+      </w:r>
+    </w:p>
+    <w:p>
+      <w:pPr>
+        <w:rPr>
+          <w:rFonts w:ascii="DFKai-SB" w:eastAsia="DFKai-SB" w:hAnsi="DFKai-SB"/>
+          <w:sz w:val="24"/>
+          <w:szCs w:val="24"/>
+        </w:rPr>
+      </w:pPr>
+      <w:r>
+        <w:rPr>
+          <w:rFonts w:ascii="DFKai-SB" w:eastAsia="DFKai-SB" w:hAnsi="DFKai-SB" w:hint="eastAsia"/>
+          <w:sz w:val="24"/>
+          <w:szCs w:val="24"/>
+        </w:rPr>
+        <w:t>Lazy Greedy</w:t>
+      </w:r>
+    </w:p>
+    <w:p>
+      <w:pPr>
+        <w:rPr>
+          <w:rFonts w:ascii="DFKai-SB" w:eastAsia="DFKai-SB" w:hAnsi="DFKai-SB"/>
+          <w:sz w:val="24"/>
+          <w:szCs w:val="24"/>
+        </w:rPr>
+      </w:pPr>
+      <w:r>
+        <w:rPr>
+          <w:rFonts w:ascii="DFKai-SB" w:eastAsia="DFKai-SB" w:hAnsi="DFKai-SB" w:hint="eastAsia"/>
+          <w:sz w:val="24"/>
+          <w:szCs w:val="24"/>
+        </w:rPr>
+        <w:t>把每個點在沒有對手的情況下做模擬，把其中最好的點抓出來再重新跑一次，做的優化是結構上的優化，能夠贏到 200 多點，但是時間很久，可能在大圖中會超時</w:t>
+      </w:r>
+    </w:p>
+    <w:p>
+      <w:pPr>
+        <w:rPr>
+          <w:rFonts w:ascii="DFKai-SB" w:eastAsia="DFKai-SB" w:hAnsi="DFKai-SB"/>
+          <w:sz w:val="24"/>
+          <w:szCs w:val="24"/>
+        </w:rPr>
+      </w:pPr>
+      <w:r>
+        <w:rPr>
+          <w:rFonts w:ascii="DFKai-SB" w:eastAsia="DFKai-SB" w:hAnsi="DFKai-SB"/>
+          <w:sz w:val="24"/>
+          <w:szCs w:val="24"/>
+        </w:rPr>
+        <w:t>Lazy Greedy with peek window</w:t>
+      </w:r>
+    </w:p>
+    <w:p>
+      <w:pPr>
+        <w:rPr>
+          <w:rFonts w:ascii="DFKai-SB" w:eastAsia="DFKai-SB" w:hAnsi="DFKai-SB"/>
+          <w:sz w:val="24"/>
+          <w:szCs w:val="24"/>
+        </w:rPr>
+      </w:pPr>
+      <w:r>
+        <w:rPr>
+          <w:rFonts w:ascii="DFKai-SB" w:eastAsia="DFKai-SB" w:hAnsi="DFKai-SB" w:hint="eastAsia"/>
+          <w:sz w:val="24"/>
+          <w:szCs w:val="24"/>
+        </w:rPr>
+        <w:t>這個版本的 Greedy 較上一版比較起來使用的方式很像，但是第一次</w:t>
       </w:r>
       <w:r>
         <w:rPr>
@@ -1301,480 +1502,41 @@
           <w:sz w:val="24"/>
           <w:szCs w:val="24"/>
         </w:rPr>
-        <w:t>會</w:t>
-      </w:r>
-      <w:r>
-        <w:rPr>
-          <w:rFonts w:ascii="DFKai-SB" w:eastAsia="DFKai-SB" w:hAnsi="DFKai-SB" w:hint="eastAsia"/>
-          <w:sz w:val="24"/>
-          <w:szCs w:val="24"/>
-        </w:rPr>
-        <w:t xml:space="preserve">輸 </w:t>
-      </w:r>
-      <w:r>
-        <w:rPr>
-          <w:rFonts w:ascii="DFKai-SB" w:eastAsia="DFKai-SB" w:hAnsi="DFKai-SB"/>
-          <w:sz w:val="24"/>
-          <w:szCs w:val="24"/>
-        </w:rPr>
-        <w:t>478</w:t>
-      </w:r>
-      <w:r>
-        <w:rPr>
-          <w:rFonts w:ascii="DFKai-SB" w:eastAsia="DFKai-SB" w:hAnsi="DFKai-SB" w:hint="eastAsia"/>
-          <w:sz w:val="24"/>
-          <w:szCs w:val="24"/>
-        </w:rPr>
-        <w:t>點</w:t>
-      </w:r>
-      <w:r>
-        <w:rPr>
-          <w:rFonts w:ascii="DFKai-SB" w:eastAsia="DFKai-SB" w:hAnsi="DFKai-SB" w:hint="eastAsia"/>
-          <w:sz w:val="24"/>
-          <w:szCs w:val="24"/>
-        </w:rPr>
-        <w:t>。</w:t>
-      </w:r>
-    </w:p>
-    <w:p>
-      <w:pPr>
-        <w:rPr>
-          <w:rFonts w:ascii="DFKai-SB" w:eastAsia="DFKai-SB" w:hAnsi="DFKai-SB"/>
-          <w:sz w:val="24"/>
-          <w:szCs w:val="24"/>
-        </w:rPr>
-      </w:pPr>
-      <w:proofErr w:type="spellStart"/>
-      <w:r>
-        <w:rPr>
-          <w:rFonts w:ascii="DFKai-SB" w:eastAsia="DFKai-SB" w:hAnsi="DFKai-SB" w:hint="eastAsia"/>
-          <w:sz w:val="24"/>
-          <w:szCs w:val="24"/>
-        </w:rPr>
-        <w:t>Mix_Heuristic</w:t>
-      </w:r>
-      <w:proofErr w:type="spellEnd"/>
-      <w:r>
-        <w:rPr>
-          <w:rFonts w:ascii="DFKai-SB" w:eastAsia="DFKai-SB" w:hAnsi="DFKai-SB" w:hint="eastAsia"/>
-          <w:sz w:val="24"/>
-          <w:szCs w:val="24"/>
-        </w:rPr>
-        <w:t>:</w:t>
-      </w:r>
-    </w:p>
-    <w:p>
-      <w:pPr>
-        <w:rPr>
-          <w:rFonts w:ascii="DFKai-SB" w:eastAsia="DFKai-SB" w:hAnsi="DFKai-SB"/>
-          <w:sz w:val="24"/>
-          <w:szCs w:val="24"/>
-        </w:rPr>
-      </w:pPr>
-      <w:r>
-        <w:rPr>
-          <w:rFonts w:ascii="DFKai-SB" w:eastAsia="DFKai-SB" w:hAnsi="DFKai-SB" w:hint="eastAsia"/>
-          <w:sz w:val="24"/>
-          <w:szCs w:val="24"/>
-        </w:rPr>
-        <w:t>一半的點用</w:t>
-      </w:r>
-      <w:r>
-        <w:rPr>
-          <w:rFonts w:ascii="DFKai-SB" w:eastAsia="DFKai-SB" w:hAnsi="DFKai-SB" w:hint="eastAsia"/>
-          <w:sz w:val="24"/>
-          <w:szCs w:val="24"/>
-        </w:rPr>
-        <w:t xml:space="preserve"> </w:t>
-      </w:r>
-      <w:proofErr w:type="spellStart"/>
-      <w:r>
-        <w:rPr>
-          <w:rFonts w:ascii="DFKai-SB" w:eastAsia="DFKai-SB" w:hAnsi="DFKai-SB" w:hint="eastAsia"/>
-          <w:sz w:val="24"/>
-          <w:szCs w:val="24"/>
-        </w:rPr>
-        <w:t>MaxWeight</w:t>
-      </w:r>
-      <w:proofErr w:type="spellEnd"/>
-      <w:r>
-        <w:rPr>
-          <w:rFonts w:ascii="DFKai-SB" w:eastAsia="DFKai-SB" w:hAnsi="DFKai-SB" w:hint="eastAsia"/>
-          <w:sz w:val="24"/>
-          <w:szCs w:val="24"/>
-        </w:rPr>
-        <w:t xml:space="preserve">去選 一半的點用 </w:t>
-      </w:r>
-      <w:proofErr w:type="spellStart"/>
-      <w:r>
-        <w:rPr>
-          <w:rFonts w:ascii="DFKai-SB" w:eastAsia="DFKai-SB" w:hAnsi="DFKai-SB"/>
-          <w:sz w:val="24"/>
-          <w:szCs w:val="24"/>
-        </w:rPr>
-        <w:t>DegreeDiscount</w:t>
-      </w:r>
-      <w:proofErr w:type="spellEnd"/>
-      <w:r>
-        <w:rPr>
-          <w:rFonts w:ascii="DFKai-SB" w:eastAsia="DFKai-SB" w:hAnsi="DFKai-SB"/>
-          <w:sz w:val="24"/>
-          <w:szCs w:val="24"/>
-        </w:rPr>
-        <w:t xml:space="preserve"> </w:t>
-      </w:r>
-      <w:r>
-        <w:rPr>
-          <w:rFonts w:ascii="DFKai-SB" w:eastAsia="DFKai-SB" w:hAnsi="DFKai-SB" w:hint="eastAsia"/>
-          <w:sz w:val="24"/>
-          <w:szCs w:val="24"/>
-        </w:rPr>
-        <w:t>去選，這樣的方法會輸 800 多點</w:t>
-      </w:r>
-      <w:r>
-        <w:rPr>
-          <w:rFonts w:ascii="DFKai-SB" w:eastAsia="DFKai-SB" w:hAnsi="DFKai-SB" w:hint="eastAsia"/>
-          <w:sz w:val="24"/>
-          <w:szCs w:val="24"/>
-        </w:rPr>
-        <w:t>。</w:t>
-      </w:r>
-    </w:p>
-    <w:p>
-      <w:pPr>
-        <w:rPr>
-          <w:rFonts w:ascii="DFKai-SB" w:eastAsia="DFKai-SB" w:hAnsi="DFKai-SB"/>
-          <w:sz w:val="24"/>
-          <w:szCs w:val="24"/>
-        </w:rPr>
-      </w:pPr>
-      <w:r>
-        <w:rPr>
-          <w:rFonts w:ascii="DFKai-SB" w:eastAsia="DFKai-SB" w:hAnsi="DFKai-SB" w:hint="eastAsia"/>
-          <w:sz w:val="24"/>
-          <w:szCs w:val="24"/>
-        </w:rPr>
-        <w:t xml:space="preserve">Greedy + </w:t>
-      </w:r>
-      <w:proofErr w:type="spellStart"/>
-      <w:r>
-        <w:rPr>
-          <w:rFonts w:ascii="DFKai-SB" w:eastAsia="DFKai-SB" w:hAnsi="DFKai-SB" w:hint="eastAsia"/>
-          <w:sz w:val="24"/>
-          <w:szCs w:val="24"/>
-        </w:rPr>
-        <w:t>Mix_Heuristic</w:t>
-      </w:r>
-      <w:proofErr w:type="spellEnd"/>
-      <w:r>
-        <w:rPr>
-          <w:rFonts w:ascii="DFKai-SB" w:eastAsia="DFKai-SB" w:hAnsi="DFKai-SB"/>
-          <w:sz w:val="24"/>
-          <w:szCs w:val="24"/>
-        </w:rPr>
-        <w:t>:</w:t>
-      </w:r>
-    </w:p>
-    <w:p>
-      <w:pPr>
-        <w:rPr>
-          <w:rFonts w:ascii="DFKai-SB" w:eastAsia="DFKai-SB" w:hAnsi="DFKai-SB"/>
-          <w:sz w:val="24"/>
-          <w:szCs w:val="24"/>
-        </w:rPr>
-      </w:pPr>
-      <w:r>
-        <w:rPr>
-          <w:rFonts w:ascii="DFKai-SB" w:eastAsia="DFKai-SB" w:hAnsi="DFKai-SB" w:hint="eastAsia"/>
-          <w:sz w:val="24"/>
-          <w:szCs w:val="24"/>
-        </w:rPr>
-        <w:t xml:space="preserve">第一回合用 </w:t>
-      </w:r>
-      <w:r>
-        <w:rPr>
-          <w:rFonts w:ascii="DFKai-SB" w:eastAsia="DFKai-SB" w:hAnsi="DFKai-SB"/>
-          <w:sz w:val="24"/>
-          <w:szCs w:val="24"/>
-        </w:rPr>
-        <w:t>Greedy</w:t>
-      </w:r>
-      <w:r>
-        <w:rPr>
-          <w:rFonts w:ascii="DFKai-SB" w:eastAsia="DFKai-SB" w:hAnsi="DFKai-SB" w:hint="eastAsia"/>
-          <w:sz w:val="24"/>
-          <w:szCs w:val="24"/>
-        </w:rPr>
-        <w:t>，</w:t>
-      </w:r>
-      <w:r>
-        <w:rPr>
-          <w:rFonts w:ascii="DFKai-SB" w:eastAsia="DFKai-SB" w:hAnsi="DFKai-SB" w:hint="eastAsia"/>
-          <w:sz w:val="24"/>
-          <w:szCs w:val="24"/>
-        </w:rPr>
-        <w:t>後面用</w:t>
-      </w:r>
-      <w:r>
-        <w:rPr>
-          <w:rFonts w:ascii="DFKai-SB" w:eastAsia="DFKai-SB" w:hAnsi="DFKai-SB" w:hint="eastAsia"/>
-          <w:sz w:val="24"/>
-          <w:szCs w:val="24"/>
-        </w:rPr>
-        <w:t xml:space="preserve"> Mix </w:t>
-      </w:r>
-      <w:proofErr w:type="spellStart"/>
-      <w:r>
-        <w:rPr>
-          <w:rFonts w:ascii="DFKai-SB" w:eastAsia="DFKai-SB" w:hAnsi="DFKai-SB" w:hint="eastAsia"/>
-          <w:sz w:val="24"/>
-          <w:szCs w:val="24"/>
-        </w:rPr>
-        <w:t>Herustic</w:t>
-      </w:r>
-      <w:proofErr w:type="spellEnd"/>
-      <w:r>
-        <w:rPr>
-          <w:rFonts w:ascii="DFKai-SB" w:eastAsia="DFKai-SB" w:hAnsi="DFKai-SB" w:hint="eastAsia"/>
-          <w:sz w:val="24"/>
-          <w:szCs w:val="24"/>
-        </w:rPr>
-        <w:t>，3</w:t>
-      </w:r>
-      <w:r>
-        <w:rPr>
-          <w:rFonts w:ascii="DFKai-SB" w:eastAsia="DFKai-SB" w:hAnsi="DFKai-SB"/>
-          <w:sz w:val="24"/>
-          <w:szCs w:val="24"/>
-        </w:rPr>
-        <w:t>0%</w:t>
-      </w:r>
-      <w:r>
-        <w:rPr>
-          <w:rFonts w:ascii="DFKai-SB" w:eastAsia="DFKai-SB" w:hAnsi="DFKai-SB" w:hint="eastAsia"/>
-          <w:sz w:val="24"/>
-          <w:szCs w:val="24"/>
-        </w:rPr>
-        <w:t xml:space="preserve">的點用 </w:t>
-      </w:r>
-      <w:proofErr w:type="spellStart"/>
-      <w:r>
-        <w:rPr>
-          <w:rFonts w:ascii="DFKai-SB" w:eastAsia="DFKai-SB" w:hAnsi="DFKai-SB"/>
-          <w:sz w:val="24"/>
-          <w:szCs w:val="24"/>
-        </w:rPr>
-        <w:t>DegreeDiscount</w:t>
-      </w:r>
-      <w:proofErr w:type="spellEnd"/>
-      <w:r>
-        <w:rPr>
-          <w:rFonts w:ascii="DFKai-SB" w:eastAsia="DFKai-SB" w:hAnsi="DFKai-SB"/>
-          <w:sz w:val="24"/>
-          <w:szCs w:val="24"/>
-        </w:rPr>
-        <w:t xml:space="preserve"> </w:t>
-      </w:r>
-      <w:r>
-        <w:rPr>
-          <w:rFonts w:ascii="DFKai-SB" w:eastAsia="DFKai-SB" w:hAnsi="DFKai-SB" w:hint="eastAsia"/>
-          <w:sz w:val="24"/>
-          <w:szCs w:val="24"/>
-        </w:rPr>
-        <w:t>70%</w:t>
-      </w:r>
-      <w:r>
-        <w:rPr>
-          <w:rFonts w:ascii="DFKai-SB" w:eastAsia="DFKai-SB" w:hAnsi="DFKai-SB" w:hint="eastAsia"/>
-          <w:sz w:val="24"/>
-          <w:szCs w:val="24"/>
-        </w:rPr>
-        <w:t xml:space="preserve">的點利用這個方法會輸 </w:t>
-      </w:r>
-      <w:r>
-        <w:rPr>
-          <w:rFonts w:ascii="DFKai-SB" w:eastAsia="DFKai-SB" w:hAnsi="DFKai-SB"/>
-          <w:sz w:val="24"/>
-          <w:szCs w:val="24"/>
-        </w:rPr>
-        <w:t xml:space="preserve">318 </w:t>
-      </w:r>
-      <w:r>
-        <w:rPr>
-          <w:rFonts w:ascii="DFKai-SB" w:eastAsia="DFKai-SB" w:hAnsi="DFKai-SB" w:hint="eastAsia"/>
-          <w:sz w:val="24"/>
-          <w:szCs w:val="24"/>
-        </w:rPr>
-        <w:t>點</w:t>
-      </w:r>
-      <w:r>
-        <w:rPr>
-          <w:rFonts w:ascii="DFKai-SB" w:eastAsia="DFKai-SB" w:hAnsi="DFKai-SB" w:hint="eastAsia"/>
-          <w:sz w:val="24"/>
-          <w:szCs w:val="24"/>
-        </w:rPr>
-        <w:t>調整兩種策略的比例可以把差距拉小到250 點左右</w:t>
-      </w:r>
-    </w:p>
-    <w:p>
-      <w:pPr>
-        <w:rPr>
-          <w:rFonts w:ascii="DFKai-SB" w:eastAsia="DFKai-SB" w:hAnsi="DFKai-SB"/>
-          <w:sz w:val="24"/>
-          <w:szCs w:val="24"/>
-        </w:rPr>
-      </w:pPr>
-      <w:r>
-        <w:rPr>
-          <w:rFonts w:ascii="DFKai-SB" w:eastAsia="DFKai-SB" w:hAnsi="DFKai-SB"/>
-          <w:sz w:val="24"/>
-          <w:szCs w:val="24"/>
-        </w:rPr>
-        <w:t xml:space="preserve">10/21 </w:t>
-      </w:r>
-      <w:r>
-        <w:rPr>
-          <w:rFonts w:ascii="DFKai-SB" w:eastAsia="DFKai-SB" w:hAnsi="DFKai-SB" w:hint="eastAsia"/>
-          <w:sz w:val="24"/>
-          <w:szCs w:val="24"/>
-        </w:rPr>
-        <w:t>前基本上我們做了很多的嘗試不過後來經過一番修改後又發展出了許多新的strategy 這些 strategy 較為成功</w:t>
-      </w:r>
-    </w:p>
-    <w:p>
-      <w:pPr>
-        <w:rPr>
-          <w:rFonts w:ascii="DFKai-SB" w:eastAsia="DFKai-SB" w:hAnsi="DFKai-SB" w:hint="eastAsia"/>
-          <w:sz w:val="24"/>
-          <w:szCs w:val="24"/>
-        </w:rPr>
-      </w:pPr>
-      <w:r>
-        <w:rPr>
-          <w:rFonts w:ascii="DFKai-SB" w:eastAsia="DFKai-SB" w:hAnsi="DFKai-SB" w:hint="eastAsia"/>
-          <w:sz w:val="24"/>
-          <w:szCs w:val="24"/>
-        </w:rPr>
-        <w:t>我們的 Greedy 帶入了一個新概念，包含Giant component以及 peek Window</w:t>
-      </w:r>
-    </w:p>
-    <w:p>
-      <w:pPr>
-        <w:rPr>
-          <w:rFonts w:ascii="DFKai-SB" w:eastAsia="DFKai-SB" w:hAnsi="DFKai-SB" w:hint="eastAsia"/>
-          <w:sz w:val="24"/>
-          <w:szCs w:val="24"/>
-        </w:rPr>
-      </w:pPr>
-      <w:r>
-        <w:rPr>
-          <w:rFonts w:ascii="DFKai-SB" w:eastAsia="DFKai-SB" w:hAnsi="DFKai-SB" w:hint="eastAsia"/>
-          <w:sz w:val="24"/>
-          <w:szCs w:val="24"/>
-        </w:rPr>
-        <w:t>其中我們捨棄前期 All layer 的概念，因為用Lazy Greedy跑起來的結果發現效果較差，所以決定每次都把 graph 被影響的點刪除，</w:t>
-      </w:r>
-    </w:p>
-    <w:p>
-      <w:pPr>
-        <w:rPr>
-          <w:rFonts w:ascii="DFKai-SB" w:eastAsia="DFKai-SB" w:hAnsi="DFKai-SB"/>
-          <w:sz w:val="24"/>
-          <w:szCs w:val="24"/>
-        </w:rPr>
-      </w:pPr>
-      <w:r>
-        <w:rPr>
-          <w:rFonts w:ascii="DFKai-SB" w:eastAsia="DFKai-SB" w:hAnsi="DFKai-SB" w:hint="eastAsia"/>
-          <w:sz w:val="24"/>
-          <w:szCs w:val="24"/>
-        </w:rPr>
-        <w:t>Lazy Greedy</w:t>
-      </w:r>
-    </w:p>
-    <w:p>
-      <w:pPr>
-        <w:rPr>
-          <w:rFonts w:ascii="DFKai-SB" w:eastAsia="DFKai-SB" w:hAnsi="DFKai-SB"/>
-          <w:sz w:val="24"/>
-          <w:szCs w:val="24"/>
-        </w:rPr>
-      </w:pPr>
-      <w:r>
-        <w:rPr>
-          <w:rFonts w:ascii="DFKai-SB" w:eastAsia="DFKai-SB" w:hAnsi="DFKai-SB" w:hint="eastAsia"/>
-          <w:sz w:val="24"/>
-          <w:szCs w:val="24"/>
-        </w:rPr>
-        <w:t>把每</w:t>
-      </w:r>
-      <w:proofErr w:type="gramStart"/>
-      <w:r>
-        <w:rPr>
-          <w:rFonts w:ascii="DFKai-SB" w:eastAsia="DFKai-SB" w:hAnsi="DFKai-SB" w:hint="eastAsia"/>
-          <w:sz w:val="24"/>
-          <w:szCs w:val="24"/>
-        </w:rPr>
-        <w:t>個</w:t>
-      </w:r>
-      <w:proofErr w:type="gramEnd"/>
-      <w:r>
-        <w:rPr>
-          <w:rFonts w:ascii="DFKai-SB" w:eastAsia="DFKai-SB" w:hAnsi="DFKai-SB" w:hint="eastAsia"/>
-          <w:sz w:val="24"/>
-          <w:szCs w:val="24"/>
-        </w:rPr>
-        <w:t>點在沒有對手的情況下做模擬，把其中最好的點抓出來再重新跑一次，做的優化是結構上的優化，能夠贏到 200 多點，但是時間很久，可能在大圖中會超時</w:t>
-      </w:r>
-    </w:p>
-    <w:p>
-      <w:pPr>
-        <w:rPr>
-          <w:rFonts w:ascii="DFKai-SB" w:eastAsia="DFKai-SB" w:hAnsi="DFKai-SB"/>
-          <w:sz w:val="24"/>
-          <w:szCs w:val="24"/>
-        </w:rPr>
-      </w:pPr>
-      <w:r>
-        <w:rPr>
-          <w:rFonts w:ascii="DFKai-SB" w:eastAsia="DFKai-SB" w:hAnsi="DFKai-SB"/>
-          <w:sz w:val="24"/>
-          <w:szCs w:val="24"/>
-        </w:rPr>
-        <w:t>Lazy Greedy with peek window</w:t>
-      </w:r>
-    </w:p>
-    <w:p>
-      <w:pPr>
-        <w:rPr>
-          <w:rFonts w:ascii="DFKai-SB" w:eastAsia="DFKai-SB" w:hAnsi="DFKai-SB"/>
-          <w:sz w:val="24"/>
-          <w:szCs w:val="24"/>
-        </w:rPr>
-      </w:pPr>
-      <w:r>
-        <w:rPr>
-          <w:rFonts w:ascii="DFKai-SB" w:eastAsia="DFKai-SB" w:hAnsi="DFKai-SB" w:hint="eastAsia"/>
-          <w:sz w:val="24"/>
-          <w:szCs w:val="24"/>
-        </w:rPr>
-        <w:t>這個版本的 Greedy 較上一版比較起來使用的方式很像，但是第一次</w:t>
-      </w:r>
-      <w:r>
-        <w:rPr>
-          <w:rFonts w:ascii="DFKai-SB" w:eastAsia="DFKai-SB" w:hAnsi="DFKai-SB" w:hint="eastAsia"/>
-          <w:sz w:val="24"/>
-          <w:szCs w:val="24"/>
-        </w:rPr>
-        <w:t>跑</w:t>
-      </w:r>
-      <w:r>
-        <w:rPr>
-          <w:rFonts w:ascii="DFKai-SB" w:eastAsia="DFKai-SB" w:hAnsi="DFKai-SB" w:hint="eastAsia"/>
-          <w:sz w:val="24"/>
-          <w:szCs w:val="24"/>
-        </w:rPr>
-        <w:t xml:space="preserve">完以後會 sort 並且只對第一個點後面 </w:t>
+        <w:t>完以後會</w:t>
+      </w:r>
+      <w:r>
+        <w:rPr>
+          <w:rFonts w:ascii="DFKai-SB" w:eastAsia="DFKai-SB" w:hAnsi="DFKai-SB" w:hint="eastAsia"/>
+          <w:sz w:val="24"/>
+          <w:szCs w:val="24"/>
+        </w:rPr>
+        <w:t>依照</w:t>
+      </w:r>
+      <w:r>
+        <w:rPr>
+          <w:rFonts w:ascii="DFKai-SB" w:eastAsia="DFKai-SB" w:hAnsi="DFKai-SB" w:hint="eastAsia"/>
+          <w:sz w:val="24"/>
+          <w:szCs w:val="24"/>
+        </w:rPr>
+        <w:t>影響</w:t>
+      </w:r>
+      <w:bookmarkStart w:id="0" w:name="_GoBack"/>
+      <w:bookmarkEnd w:id="0"/>
+      <w:r>
+        <w:rPr>
+          <w:rFonts w:ascii="DFKai-SB" w:eastAsia="DFKai-SB" w:hAnsi="DFKai-SB" w:hint="eastAsia"/>
+          <w:sz w:val="24"/>
+          <w:szCs w:val="24"/>
+        </w:rPr>
+        <w:t>力排序找出最好的點</w:t>
+      </w:r>
+      <w:r>
+        <w:rPr>
+          <w:rFonts w:ascii="DFKai-SB" w:eastAsia="DFKai-SB" w:hAnsi="DFKai-SB" w:hint="eastAsia"/>
+          <w:sz w:val="24"/>
+          <w:szCs w:val="24"/>
+        </w:rPr>
+        <w:t xml:space="preserve">並且只對第一個點後面 </w:t>
       </w:r>
       <w:r>
         <w:rPr>
@@ -1784,31 +1546,37 @@
         </w:rPr>
         <w:t xml:space="preserve">n </w:t>
       </w:r>
-      <w:proofErr w:type="gramStart"/>
-      <w:r>
-        <w:rPr>
-          <w:rFonts w:ascii="DFKai-SB" w:eastAsia="DFKai-SB" w:hAnsi="DFKai-SB" w:hint="eastAsia"/>
-          <w:sz w:val="24"/>
-          <w:szCs w:val="24"/>
-        </w:rPr>
-        <w:t>個</w:t>
-      </w:r>
-      <w:proofErr w:type="gramEnd"/>
-      <w:r>
-        <w:rPr>
-          <w:rFonts w:ascii="DFKai-SB" w:eastAsia="DFKai-SB" w:hAnsi="DFKai-SB" w:hint="eastAsia"/>
-          <w:sz w:val="24"/>
-          <w:szCs w:val="24"/>
-        </w:rPr>
-        <w:t>點做模擬</w:t>
-      </w:r>
-      <w:r>
-        <w:rPr>
-          <w:rFonts w:ascii="DFKai-SB" w:eastAsia="DFKai-SB" w:hAnsi="DFKai-SB" w:hint="eastAsia"/>
-          <w:sz w:val="24"/>
-          <w:szCs w:val="24"/>
-        </w:rPr>
-        <w:t>找出裡面最好的點。</w:t>
+      <w:r>
+        <w:rPr>
+          <w:rFonts w:ascii="DFKai-SB" w:eastAsia="DFKai-SB" w:hAnsi="DFKai-SB" w:hint="eastAsia"/>
+          <w:sz w:val="24"/>
+          <w:szCs w:val="24"/>
+        </w:rPr>
+        <w:t>個點做模擬</w:t>
+      </w:r>
+      <w:r>
+        <w:rPr>
+          <w:rFonts w:ascii="DFKai-SB" w:eastAsia="DFKai-SB" w:hAnsi="DFKai-SB" w:hint="eastAsia"/>
+          <w:sz w:val="24"/>
+          <w:szCs w:val="24"/>
+        </w:rPr>
+        <w:t>找出裡面最好的</w:t>
+      </w:r>
+      <w:r>
+        <w:rPr>
+          <w:rFonts w:ascii="DFKai-SB" w:eastAsia="DFKai-SB" w:hAnsi="DFKai-SB" w:hint="eastAsia"/>
+          <w:sz w:val="24"/>
+          <w:szCs w:val="24"/>
+        </w:rPr>
+        <w:t>9個</w:t>
+      </w:r>
+      <w:r>
+        <w:rPr>
+          <w:rFonts w:ascii="DFKai-SB" w:eastAsia="DFKai-SB" w:hAnsi="DFKai-SB" w:hint="eastAsia"/>
+          <w:sz w:val="24"/>
+          <w:szCs w:val="24"/>
+        </w:rPr>
+        <w:t>點。</w:t>
       </w:r>
     </w:p>
     <w:p>
@@ -1849,7 +1617,7 @@
     <w:p>
       <w:pPr>
         <w:rPr>
-          <w:rFonts w:ascii="DFKai-SB" w:eastAsia="DFKai-SB" w:hAnsi="DFKai-SB" w:hint="eastAsia"/>
+          <w:rFonts w:ascii="DFKai-SB" w:eastAsia="DFKai-SB" w:hAnsi="DFKai-SB"/>
           <w:sz w:val="24"/>
           <w:szCs w:val="24"/>
         </w:rPr>
@@ -1894,8 +1662,6 @@
         </w:rPr>
         <w:t>00多個點。</w:t>
       </w:r>
-      <w:bookmarkStart w:id="0" w:name="_GoBack"/>
-      <w:bookmarkEnd w:id="0"/>
     </w:p>
     <w:sectPr>
       <w:pgSz w:w="12240" w:h="15840"/>
@@ -1905,6 +1671,56 @@
     </w:sectPr>
   </w:body>
 </w:document>
+</file>
+
+<file path=word/endnotes.xml><?xml version="1.0" encoding="utf-8"?>
+<w:endnotes xmlns:wpc="http://schemas.microsoft.com/office/word/2010/wordprocessingCanvas" xmlns:mc="http://schemas.openxmlformats.org/markup-compatibility/2006" xmlns:o="urn:schemas-microsoft-com:office:office" xmlns:r="http://schemas.openxmlformats.org/officeDocument/2006/relationships" xmlns:m="http://schemas.openxmlformats.org/officeDocument/2006/math" xmlns:v="urn:schemas-microsoft-com:vml" xmlns:wp14="http://schemas.microsoft.com/office/word/2010/wordprocessingDrawing" xmlns:wp="http://schemas.openxmlformats.org/drawingml/2006/wordprocessingDrawing" xmlns:w10="urn:schemas-microsoft-com:office:word" xmlns:w="http://schemas.openxmlformats.org/wordprocessingml/2006/main" xmlns:w14="http://schemas.microsoft.com/office/word/2010/wordml" xmlns:w15="http://schemas.microsoft.com/office/word/2012/wordml" xmlns:wpg="http://schemas.microsoft.com/office/word/2010/wordprocessingGroup" xmlns:wpi="http://schemas.microsoft.com/office/word/2010/wordprocessingInk" xmlns:wne="http://schemas.microsoft.com/office/word/2006/wordml" xmlns:wps="http://schemas.microsoft.com/office/word/2010/wordprocessingShape" mc:Ignorable="w14 w15 wp14">
+  <w:endnote w:type="separator" w:id="-1">
+    <w:p>
+      <w:pPr>
+        <w:spacing w:after="0" w:line="240" w:lineRule="auto"/>
+      </w:pPr>
+      <w:r>
+        <w:separator/>
+      </w:r>
+    </w:p>
+  </w:endnote>
+  <w:endnote w:type="continuationSeparator" w:id="0">
+    <w:p>
+      <w:pPr>
+        <w:spacing w:after="0" w:line="240" w:lineRule="auto"/>
+      </w:pPr>
+      <w:r>
+        <w:continuationSeparator/>
+      </w:r>
+    </w:p>
+  </w:endnote>
+</w:endnotes>
+</file>
+
+<file path=word/footnotes.xml><?xml version="1.0" encoding="utf-8"?>
+<w:footnotes xmlns:wpc="http://schemas.microsoft.com/office/word/2010/wordprocessingCanvas" xmlns:mc="http://schemas.openxmlformats.org/markup-compatibility/2006" xmlns:o="urn:schemas-microsoft-com:office:office" xmlns:r="http://schemas.openxmlformats.org/officeDocument/2006/relationships" xmlns:m="http://schemas.openxmlformats.org/officeDocument/2006/math" xmlns:v="urn:schemas-microsoft-com:vml" xmlns:wp14="http://schemas.microsoft.com/office/word/2010/wordprocessingDrawing" xmlns:wp="http://schemas.openxmlformats.org/drawingml/2006/wordprocessingDrawing" xmlns:w10="urn:schemas-microsoft-com:office:word" xmlns:w="http://schemas.openxmlformats.org/wordprocessingml/2006/main" xmlns:w14="http://schemas.microsoft.com/office/word/2010/wordml" xmlns:w15="http://schemas.microsoft.com/office/word/2012/wordml" xmlns:wpg="http://schemas.microsoft.com/office/word/2010/wordprocessingGroup" xmlns:wpi="http://schemas.microsoft.com/office/word/2010/wordprocessingInk" xmlns:wne="http://schemas.microsoft.com/office/word/2006/wordml" xmlns:wps="http://schemas.microsoft.com/office/word/2010/wordprocessingShape" mc:Ignorable="w14 w15 wp14">
+  <w:footnote w:type="separator" w:id="-1">
+    <w:p>
+      <w:pPr>
+        <w:spacing w:after="0" w:line="240" w:lineRule="auto"/>
+      </w:pPr>
+      <w:r>
+        <w:separator/>
+      </w:r>
+    </w:p>
+  </w:footnote>
+  <w:footnote w:type="continuationSeparator" w:id="0">
+    <w:p>
+      <w:pPr>
+        <w:spacing w:after="0" w:line="240" w:lineRule="auto"/>
+      </w:pPr>
+      <w:r>
+        <w:continuationSeparator/>
+      </w:r>
+    </w:p>
+  </w:footnote>
+</w:footnotes>
 </file>
 
 <file path=word/numbering.xml><?xml version="1.0" encoding="utf-8"?>
@@ -2446,6 +2262,50 @@
       <w:u w:val="single"/>
     </w:rPr>
   </w:style>
+  <w:style w:type="paragraph" w:styleId="a5">
+    <w:name w:val="header"/>
+    <w:basedOn w:val="a"/>
+    <w:link w:val="a6"/>
+    <w:uiPriority w:val="99"/>
+    <w:unhideWhenUsed/>
+    <w:rsid w:val="00145F93"/>
+    <w:pPr>
+      <w:tabs>
+        <w:tab w:val="center" w:pos="4419"/>
+        <w:tab w:val="right" w:pos="8838"/>
+      </w:tabs>
+      <w:spacing w:after="0" w:line="240" w:lineRule="auto"/>
+    </w:pPr>
+  </w:style>
+  <w:style w:type="character" w:customStyle="1" w:styleId="a6">
+    <w:name w:val="頁首 字元"/>
+    <w:basedOn w:val="a0"/>
+    <w:link w:val="a5"/>
+    <w:uiPriority w:val="99"/>
+    <w:rsid w:val="00145F93"/>
+  </w:style>
+  <w:style w:type="paragraph" w:styleId="a7">
+    <w:name w:val="footer"/>
+    <w:basedOn w:val="a"/>
+    <w:link w:val="a8"/>
+    <w:uiPriority w:val="99"/>
+    <w:unhideWhenUsed/>
+    <w:rsid w:val="00145F93"/>
+    <w:pPr>
+      <w:tabs>
+        <w:tab w:val="center" w:pos="4419"/>
+        <w:tab w:val="right" w:pos="8838"/>
+      </w:tabs>
+      <w:spacing w:after="0" w:line="240" w:lineRule="auto"/>
+    </w:pPr>
+  </w:style>
+  <w:style w:type="character" w:customStyle="1" w:styleId="a8">
+    <w:name w:val="頁尾 字元"/>
+    <w:basedOn w:val="a0"/>
+    <w:link w:val="a7"/>
+    <w:uiPriority w:val="99"/>
+    <w:rsid w:val="00145F93"/>
+  </w:style>
 </w:styles>
 </file>
 

</xml_diff>